<commit_message>
setup with PQSC, SHFQA and SHFSG
</commit_message>
<xml_diff>
--- a/LabPC_Software/Qubit_Characterization/Developer Diary LabOneQ.docx
+++ b/LabPC_Software/Qubit_Characterization/Developer Diary LabOneQ.docx
@@ -98,19 +98,11 @@
           <w:lang w:val="de-DE"/>
         </w:rPr>
       </w:pPr>
-      <w:proofErr w:type="spellStart"/>
       <w:r>
         <w:rPr>
           <w:lang w:val="de-DE"/>
         </w:rPr>
-        <w:t>Afterwards</w:t>
-      </w:r>
-      <w:proofErr w:type="spellEnd"/>
-      <w:r>
-        <w:rPr>
-          <w:lang w:val="de-DE"/>
-        </w:rPr>
-        <w:t>:</w:t>
+        <w:t>Afterwards:</w:t>
       </w:r>
     </w:p>
     <w:p>
@@ -186,16 +178,8 @@
           <w:b/>
         </w:rPr>
         <w:lastRenderedPageBreak/>
-        <w:t xml:space="preserve">Env name: </w:t>
-      </w:r>
-      <w:proofErr w:type="spellStart"/>
-      <w:r>
-        <w:rPr>
-          <w:b/>
-        </w:rPr>
-        <w:t>laboneq_dev</w:t>
-      </w:r>
-      <w:proofErr w:type="spellEnd"/>
+        <w:t>Env name: laboneq_dev</w:t>
+      </w:r>
     </w:p>
     <w:p>
       <w:r>
@@ -204,15 +188,7 @@
     </w:p>
     <w:p>
       <w:r>
-        <w:t xml:space="preserve">Fork repository into your </w:t>
-      </w:r>
-      <w:proofErr w:type="spellStart"/>
-      <w:r>
-        <w:t>Github</w:t>
-      </w:r>
-      <w:proofErr w:type="spellEnd"/>
-      <w:r>
-        <w:t xml:space="preserve"> Account and then run all the steps above</w:t>
+        <w:t>Fork repository into your Github Account and then run all the steps above</w:t>
       </w:r>
     </w:p>
     <w:p>
@@ -228,15 +204,7 @@
     <w:p/>
     <w:p>
       <w:r>
-        <w:t xml:space="preserve">You should then be able to create your own notebooks and use all the modules from </w:t>
-      </w:r>
-      <w:proofErr w:type="spellStart"/>
-      <w:r>
-        <w:t>laboneq</w:t>
-      </w:r>
-      <w:proofErr w:type="spellEnd"/>
-      <w:r>
-        <w:t xml:space="preserve"> and to also work with all the examples provided</w:t>
+        <w:t>You should then be able to create your own notebooks and use all the modules from laboneq and to also work with all the examples provided</w:t>
       </w:r>
     </w:p>
     <w:p/>
@@ -451,21 +419,8 @@
       </w:r>
     </w:p>
     <w:p>
-      <w:proofErr w:type="spellStart"/>
-      <w:r>
-        <w:t>Dataserver</w:t>
-      </w:r>
-      <w:proofErr w:type="spellEnd"/>
-      <w:r>
-        <w:t xml:space="preserve"> is provided by </w:t>
-      </w:r>
-      <w:proofErr w:type="spellStart"/>
-      <w:r>
-        <w:t>LabOne</w:t>
-      </w:r>
-      <w:proofErr w:type="spellEnd"/>
-      <w:r>
-        <w:t xml:space="preserve"> Software</w:t>
+      <w:r>
+        <w:t>Dataserver is provided by LabOne Software</w:t>
       </w:r>
     </w:p>
     <w:p>
@@ -507,21 +462,8 @@
     </w:p>
     <w:p>
       <w:r>
-        <w:t>.\bin\qccs-monitor-server.exe --</w:t>
-      </w:r>
-      <w:proofErr w:type="spellStart"/>
-      <w:r>
-        <w:t>resdir</w:t>
-      </w:r>
-      <w:proofErr w:type="spellEnd"/>
-      <w:r>
-        <w:t>=.\res -p 9000 .\config\</w:t>
-      </w:r>
-      <w:proofErr w:type="spellStart"/>
-      <w:r>
-        <w:t>my_setup.json</w:t>
-      </w:r>
-      <w:proofErr w:type="spellEnd"/>
+        <w:t>.\bin\qccs-monitor-server.exe --resdir=.\res -p 9000 .\config\my_setup.json</w:t>
+      </w:r>
     </w:p>
     <w:p>
       <w:r>
@@ -575,33 +517,17 @@
         <w:t>configuration</w:t>
       </w:r>
       <w:r>
-        <w:t xml:space="preserve"> of the monitor edit the </w:t>
-      </w:r>
-      <w:proofErr w:type="spellStart"/>
-      <w:r>
-        <w:t>my_setup.json</w:t>
-      </w:r>
-      <w:proofErr w:type="spellEnd"/>
-      <w:r>
-        <w:t xml:space="preserve"> file in the config folder</w:t>
-      </w:r>
-    </w:p>
-    <w:p>
-      <w:pPr>
-        <w:rPr>
-          <w:b/>
-        </w:rPr>
-      </w:pPr>
-      <w:r>
-        <w:t xml:space="preserve">Connect to the server in </w:t>
-      </w:r>
-      <w:proofErr w:type="spellStart"/>
-      <w:r>
-        <w:t>LabOne</w:t>
-      </w:r>
-      <w:proofErr w:type="spellEnd"/>
-      <w:r>
-        <w:t xml:space="preserve"> and remember the </w:t>
+        <w:t xml:space="preserve"> of the monitor edit the my_setup.json file in the config folder</w:t>
+      </w:r>
+    </w:p>
+    <w:p>
+      <w:pPr>
+        <w:rPr>
+          <w:b/>
+        </w:rPr>
+      </w:pPr>
+      <w:r>
+        <w:t xml:space="preserve">Connect to the server in LabOne and remember the </w:t>
       </w:r>
       <w:r>
         <w:rPr>
@@ -708,21 +634,7 @@
         <w:rPr>
           <w:b/>
         </w:rPr>
-        <w:t>.\bin\qccs-monitor-server.exe --</w:t>
-      </w:r>
-      <w:proofErr w:type="spellStart"/>
-      <w:r>
-        <w:rPr>
-          <w:b/>
-        </w:rPr>
-        <w:t>resdir</w:t>
-      </w:r>
-      <w:proofErr w:type="spellEnd"/>
-      <w:r>
-        <w:rPr>
-          <w:b/>
-        </w:rPr>
-        <w:t>=.\res -p</w:t>
+        <w:t>.\bin\qccs-monitor-server.exe --resdir=.\res -p</w:t>
       </w:r>
       <w:r>
         <w:rPr>
@@ -740,83 +652,33 @@
         <w:rPr>
           <w:b/>
         </w:rPr>
-        <w:t xml:space="preserve"> .\config\</w:t>
-      </w:r>
-      <w:proofErr w:type="spellStart"/>
-      <w:r>
-        <w:rPr>
-          <w:b/>
-        </w:rPr>
-        <w:t>my_setup.json</w:t>
-      </w:r>
-      <w:proofErr w:type="spellEnd"/>
-    </w:p>
-    <w:p>
-      <w:pPr>
-        <w:rPr>
-          <w:b/>
-        </w:rPr>
-      </w:pPr>
-      <w:r>
-        <w:rPr>
-          <w:b/>
-        </w:rPr>
-        <w:t xml:space="preserve">Since the host </w:t>
-      </w:r>
-      <w:proofErr w:type="spellStart"/>
-      <w:r>
-        <w:rPr>
-          <w:b/>
-        </w:rPr>
-        <w:t>addr</w:t>
-      </w:r>
-      <w:proofErr w:type="spellEnd"/>
-      <w:r>
-        <w:rPr>
-          <w:b/>
-        </w:rPr>
-        <w:t xml:space="preserve"> is not 127.0.0.1 we have to change the command for the LAB PC to:</w:t>
-      </w:r>
-    </w:p>
-    <w:p>
-      <w:pPr>
-        <w:rPr>
-          <w:b/>
-        </w:rPr>
-      </w:pPr>
-      <w:r>
-        <w:rPr>
-          <w:b/>
-        </w:rPr>
-        <w:t xml:space="preserve">(You can find all IP </w:t>
-      </w:r>
-      <w:proofErr w:type="spellStart"/>
-      <w:r>
-        <w:rPr>
-          <w:b/>
-        </w:rPr>
-        <w:t>addr</w:t>
-      </w:r>
-      <w:proofErr w:type="spellEnd"/>
-      <w:r>
-        <w:rPr>
-          <w:b/>
-        </w:rPr>
-        <w:t xml:space="preserve"> in </w:t>
-      </w:r>
-      <w:proofErr w:type="spellStart"/>
-      <w:r>
-        <w:rPr>
-          <w:b/>
-        </w:rPr>
-        <w:t>cmd</w:t>
-      </w:r>
-      <w:proofErr w:type="spellEnd"/>
-      <w:r>
-        <w:rPr>
-          <w:b/>
-        </w:rPr>
-        <w:t xml:space="preserve"> with ipconfig /all)</w:t>
+        <w:t xml:space="preserve"> .\config\my_setup.json</w:t>
+      </w:r>
+    </w:p>
+    <w:p>
+      <w:pPr>
+        <w:rPr>
+          <w:b/>
+        </w:rPr>
+      </w:pPr>
+      <w:r>
+        <w:rPr>
+          <w:b/>
+        </w:rPr>
+        <w:t>Since the host addr is not 127.0.0.1 we have to change the command for the LAB PC to:</w:t>
+      </w:r>
+    </w:p>
+    <w:p>
+      <w:pPr>
+        <w:rPr>
+          <w:b/>
+        </w:rPr>
+      </w:pPr>
+      <w:r>
+        <w:rPr>
+          <w:b/>
+        </w:rPr>
+        <w:t>(You can find all IP addr in cmd with ipconfig /all)</w:t>
       </w:r>
     </w:p>
     <w:p>
@@ -835,49 +697,44 @@
         <w:rPr>
           <w:b/>
         </w:rPr>
-        <w:t>.\bin\qccs-monitor-server.exe --</w:t>
-      </w:r>
-      <w:proofErr w:type="spellStart"/>
-      <w:r>
-        <w:rPr>
-          <w:b/>
-        </w:rPr>
-        <w:t>resdir</w:t>
-      </w:r>
-      <w:proofErr w:type="spellEnd"/>
-      <w:r>
-        <w:rPr>
-          <w:b/>
-        </w:rPr>
-        <w:t>=.\res -p 9000 .\config\</w:t>
-      </w:r>
-      <w:proofErr w:type="spellStart"/>
-      <w:r>
-        <w:rPr>
-          <w:b/>
-        </w:rPr>
-        <w:t>my_setup.json</w:t>
-      </w:r>
-      <w:proofErr w:type="spellEnd"/>
-      <w:r>
-        <w:rPr>
-          <w:b/>
-        </w:rPr>
-        <w:t xml:space="preserve"> --</w:t>
-      </w:r>
-      <w:proofErr w:type="spellStart"/>
-      <w:r>
-        <w:rPr>
-          <w:b/>
-        </w:rPr>
-        <w:t>addr</w:t>
-      </w:r>
-      <w:proofErr w:type="spellEnd"/>
-      <w:r>
-        <w:rPr>
-          <w:b/>
-        </w:rPr>
-        <w:t xml:space="preserve"> 169.254.247.50</w:t>
+        <w:t xml:space="preserve">.\bin\qccs-monitor-server.exe --resdir=.\res -p </w:t>
+      </w:r>
+      <w:r>
+        <w:rPr>
+          <w:b/>
+        </w:rPr>
+        <w:t>8008</w:t>
+      </w:r>
+      <w:r>
+        <w:rPr>
+          <w:b/>
+        </w:rPr>
+        <w:t xml:space="preserve"> .\config\my_setup.json --addr </w:t>
+      </w:r>
+      <w:r>
+        <w:rPr>
+          <w:b/>
+        </w:rPr>
+        <w:t>127.0.0.1</w:t>
+      </w:r>
+    </w:p>
+    <w:p>
+      <w:pPr>
+        <w:rPr>
+          <w:b/>
+        </w:rPr>
+      </w:pPr>
+      <w:r>
+        <w:rPr>
+          <w:b/>
+        </w:rPr>
+        <w:t>Then go to this web address: http://127.0.0.1:</w:t>
+      </w:r>
+      <w:r>
+        <w:rPr>
+          <w:b/>
+        </w:rPr>
+        <w:t>8008</w:t>
       </w:r>
     </w:p>
     <w:p>
@@ -1231,15 +1088,630 @@
           <w:shd w:val="clear" w:color="auto" w:fill="FFFFFF"/>
         </w:rPr>
       </w:pPr>
-      <w:r>
-        <w:rPr>
-          <w:rFonts w:ascii="Helvetica" w:hAnsi="Helvetica" w:cs="Helvetica"/>
-          <w:shd w:val="clear" w:color="auto" w:fill="FFFFFF"/>
-        </w:rPr>
-        <w:br w:type="page"/>
+    </w:p>
+    <w:p>
+      <w:pPr>
+        <w:rPr>
+          <w:rFonts w:ascii="Helvetica" w:hAnsi="Helvetica" w:cs="Helvetica"/>
+          <w:b/>
+          <w:shd w:val="clear" w:color="auto" w:fill="FFFFFF"/>
+        </w:rPr>
+      </w:pPr>
+      <w:r>
+        <w:rPr>
+          <w:rFonts w:ascii="Helvetica" w:hAnsi="Helvetica" w:cs="Helvetica"/>
+          <w:b/>
+          <w:shd w:val="clear" w:color="auto" w:fill="FFFFFF"/>
+        </w:rPr>
+        <w:t>Synchronizing PQSC with other devices</w:t>
+      </w:r>
+    </w:p>
+    <w:p>
+      <w:pPr>
+        <w:rPr>
+          <w:rFonts w:ascii="Helvetica" w:hAnsi="Helvetica" w:cs="Helvetica"/>
+          <w:shd w:val="clear" w:color="auto" w:fill="FFFFFF"/>
+        </w:rPr>
+      </w:pPr>
+      <w:r>
+        <w:rPr>
+          <w:rFonts w:ascii="Helvetica" w:hAnsi="Helvetica" w:cs="Helvetica"/>
+          <w:shd w:val="clear" w:color="auto" w:fill="FFFFFF"/>
+        </w:rPr>
+        <w:t>30 min warm up until status LED in Lab One turns Green:</w:t>
+      </w:r>
+    </w:p>
+    <w:p>
+      <w:pPr>
+        <w:rPr>
+          <w:rFonts w:ascii="Helvetica" w:hAnsi="Helvetica" w:cs="Helvetica"/>
+          <w:shd w:val="clear" w:color="auto" w:fill="FFFFFF"/>
+        </w:rPr>
+      </w:pPr>
+      <w:r>
+        <w:rPr>
+          <w:rFonts w:ascii="Helvetica" w:hAnsi="Helvetica" w:cs="Helvetica"/>
+          <w:shd w:val="clear" w:color="auto" w:fill="FFFFFF"/>
+        </w:rPr>
+        <w:drawing>
+          <wp:inline distT="0" distB="0" distL="0" distR="0" wp14:anchorId="0004B096" wp14:editId="4EF71F64">
+            <wp:extent cx="4124901" cy="371527"/>
+            <wp:effectExtent l="0" t="0" r="0" b="9525"/>
+            <wp:docPr id="9" name="Picture 9"/>
+            <wp:cNvGraphicFramePr>
+              <a:graphicFrameLocks xmlns:a="http://schemas.openxmlformats.org/drawingml/2006/main" noChangeAspect="1"/>
+            </wp:cNvGraphicFramePr>
+            <a:graphic xmlns:a="http://schemas.openxmlformats.org/drawingml/2006/main">
+              <a:graphicData uri="http://schemas.openxmlformats.org/drawingml/2006/picture">
+                <pic:pic xmlns:pic="http://schemas.openxmlformats.org/drawingml/2006/picture">
+                  <pic:nvPicPr>
+                    <pic:cNvPr id="1" name=""/>
+                    <pic:cNvPicPr/>
+                  </pic:nvPicPr>
+                  <pic:blipFill>
+                    <a:blip r:embed="rId12"/>
+                    <a:stretch>
+                      <a:fillRect/>
+                    </a:stretch>
+                  </pic:blipFill>
+                  <pic:spPr>
+                    <a:xfrm>
+                      <a:off x="0" y="0"/>
+                      <a:ext cx="4124901" cy="371527"/>
+                    </a:xfrm>
+                    <a:prstGeom prst="rect">
+                      <a:avLst/>
+                    </a:prstGeom>
+                  </pic:spPr>
+                </pic:pic>
+              </a:graphicData>
+            </a:graphic>
+          </wp:inline>
+        </w:drawing>
+      </w:r>
+      <w:r>
+        <w:rPr>
+          <w:rFonts w:ascii="Helvetica" w:hAnsi="Helvetica" w:cs="Helvetica"/>
+          <w:shd w:val="clear" w:color="auto" w:fill="FFFFFF"/>
+        </w:rPr>
+        <w:t xml:space="preserve"> </w:t>
+      </w:r>
+    </w:p>
+    <w:p>
+      <w:pPr>
+        <w:rPr>
+          <w:rFonts w:ascii="Helvetica" w:hAnsi="Helvetica" w:cs="Helvetica"/>
+          <w:shd w:val="clear" w:color="auto" w:fill="FFFFFF"/>
+        </w:rPr>
+      </w:pPr>
+      <w:r>
+        <w:rPr>
+          <w:rFonts w:ascii="Helvetica" w:hAnsi="Helvetica" w:cs="Helvetica"/>
+          <w:shd w:val="clear" w:color="auto" w:fill="FFFFFF"/>
+        </w:rPr>
+        <w:t>Bottom right corner in PQSC</w:t>
+      </w:r>
+    </w:p>
+    <w:p>
+      <w:pPr>
+        <w:rPr>
+          <w:rFonts w:ascii="Helvetica" w:hAnsi="Helvetica" w:cs="Helvetica"/>
+          <w:shd w:val="clear" w:color="auto" w:fill="FFFFFF"/>
+        </w:rPr>
+      </w:pPr>
+      <w:r>
+        <w:rPr>
+          <w:rFonts w:ascii="Helvetica" w:hAnsi="Helvetica" w:cs="Helvetica"/>
+          <w:b/>
+          <w:shd w:val="clear" w:color="auto" w:fill="FFFFFF"/>
+        </w:rPr>
+        <w:t>Connect ZSync Cables</w:t>
+      </w:r>
+    </w:p>
+    <w:p>
+      <w:pPr>
+        <w:rPr>
+          <w:rFonts w:ascii="Helvetica" w:hAnsi="Helvetica" w:cs="Helvetica"/>
+          <w:shd w:val="clear" w:color="auto" w:fill="FFFFFF"/>
+        </w:rPr>
+      </w:pPr>
+      <w:r>
+        <w:rPr>
+          <w:rFonts w:ascii="Helvetica" w:hAnsi="Helvetica" w:cs="Helvetica"/>
+          <w:shd w:val="clear" w:color="auto" w:fill="FFFFFF"/>
+        </w:rPr>
+        <w:t xml:space="preserve">Then following setting for the devices to be connected: </w:t>
+      </w:r>
+    </w:p>
+    <w:p>
+      <w:pPr>
+        <w:rPr>
+          <w:rFonts w:ascii="Helvetica" w:hAnsi="Helvetica" w:cs="Helvetica"/>
+          <w:shd w:val="clear" w:color="auto" w:fill="FFFFFF"/>
+        </w:rPr>
+      </w:pPr>
+      <w:r>
+        <w:rPr>
+          <w:rFonts w:ascii="Helvetica" w:hAnsi="Helvetica" w:cs="Helvetica"/>
+          <w:shd w:val="clear" w:color="auto" w:fill="FFFFFF"/>
+        </w:rPr>
+        <w:drawing>
+          <wp:inline distT="0" distB="0" distL="0" distR="0" wp14:anchorId="095BCC79" wp14:editId="62242272">
+            <wp:extent cx="4767943" cy="1573938"/>
+            <wp:effectExtent l="0" t="0" r="0" b="7620"/>
+            <wp:docPr id="10" name="Picture 10"/>
+            <wp:cNvGraphicFramePr>
+              <a:graphicFrameLocks xmlns:a="http://schemas.openxmlformats.org/drawingml/2006/main" noChangeAspect="1"/>
+            </wp:cNvGraphicFramePr>
+            <a:graphic xmlns:a="http://schemas.openxmlformats.org/drawingml/2006/main">
+              <a:graphicData uri="http://schemas.openxmlformats.org/drawingml/2006/picture">
+                <pic:pic xmlns:pic="http://schemas.openxmlformats.org/drawingml/2006/picture">
+                  <pic:nvPicPr>
+                    <pic:cNvPr id="1" name=""/>
+                    <pic:cNvPicPr/>
+                  </pic:nvPicPr>
+                  <pic:blipFill>
+                    <a:blip r:embed="rId13"/>
+                    <a:stretch>
+                      <a:fillRect/>
+                    </a:stretch>
+                  </pic:blipFill>
+                  <pic:spPr>
+                    <a:xfrm>
+                      <a:off x="0" y="0"/>
+                      <a:ext cx="4775015" cy="1576273"/>
+                    </a:xfrm>
+                    <a:prstGeom prst="rect">
+                      <a:avLst/>
+                    </a:prstGeom>
+                  </pic:spPr>
+                </pic:pic>
+              </a:graphicData>
+            </a:graphic>
+          </wp:inline>
+        </w:drawing>
+      </w:r>
+    </w:p>
+    <w:p>
+      <w:pPr>
+        <w:rPr>
+          <w:rFonts w:ascii="Helvetica" w:hAnsi="Helvetica" w:cs="Helvetica"/>
+          <w:b/>
+          <w:shd w:val="clear" w:color="auto" w:fill="FFFFFF"/>
+        </w:rPr>
+      </w:pPr>
+      <w:r>
+        <w:rPr>
+          <w:rFonts w:ascii="Helvetica" w:hAnsi="Helvetica" w:cs="Helvetica"/>
+          <w:b/>
+          <w:shd w:val="clear" w:color="auto" w:fill="FFFFFF"/>
+        </w:rPr>
+        <w:lastRenderedPageBreak/>
+        <w:t xml:space="preserve">For SHFQA </w:t>
+      </w:r>
+      <w:r>
+        <w:rPr>
+          <w:rFonts w:ascii="Helvetica" w:hAnsi="Helvetica" w:cs="Helvetica"/>
+          <w:b/>
+          <w:shd w:val="clear" w:color="auto" w:fill="FFFFFF"/>
+        </w:rPr>
+        <w:t>12249</w:t>
+      </w:r>
+      <w:r>
+        <w:rPr>
+          <w:rFonts w:ascii="Helvetica" w:hAnsi="Helvetica" w:cs="Helvetica"/>
+          <w:b/>
+          <w:shd w:val="clear" w:color="auto" w:fill="FFFFFF"/>
+        </w:rPr>
+        <w:t>:</w:t>
+      </w:r>
+    </w:p>
+    <w:p>
+      <w:pPr>
+        <w:rPr>
+          <w:rFonts w:ascii="Helvetica" w:hAnsi="Helvetica" w:cs="Helvetica"/>
+          <w:shd w:val="clear" w:color="auto" w:fill="FFFFFF"/>
+        </w:rPr>
+      </w:pPr>
+      <w:r>
+        <w:rPr>
+          <w:rFonts w:ascii="Helvetica" w:hAnsi="Helvetica" w:cs="Helvetica"/>
+          <w:shd w:val="clear" w:color="auto" w:fill="FFFFFF"/>
+        </w:rPr>
+        <w:t>Input Reference Clock to ZSync</w:t>
+      </w:r>
+    </w:p>
+    <w:p>
+      <w:pPr>
+        <w:rPr>
+          <w:rFonts w:ascii="Helvetica" w:hAnsi="Helvetica" w:cs="Helvetica"/>
+          <w:shd w:val="clear" w:color="auto" w:fill="FFFFFF"/>
+        </w:rPr>
+      </w:pPr>
+      <w:r>
+        <w:rPr>
+          <w:rFonts w:ascii="Helvetica" w:hAnsi="Helvetica" w:cs="Helvetica"/>
+          <w:shd w:val="clear" w:color="auto" w:fill="FFFFFF"/>
+        </w:rPr>
+        <w:drawing>
+          <wp:inline distT="0" distB="0" distL="0" distR="0" wp14:anchorId="0A368920" wp14:editId="57E56F76">
+            <wp:extent cx="5972810" cy="2233930"/>
+            <wp:effectExtent l="0" t="0" r="8890" b="0"/>
+            <wp:docPr id="11" name="Picture 11"/>
+            <wp:cNvGraphicFramePr>
+              <a:graphicFrameLocks xmlns:a="http://schemas.openxmlformats.org/drawingml/2006/main" noChangeAspect="1"/>
+            </wp:cNvGraphicFramePr>
+            <a:graphic xmlns:a="http://schemas.openxmlformats.org/drawingml/2006/main">
+              <a:graphicData uri="http://schemas.openxmlformats.org/drawingml/2006/picture">
+                <pic:pic xmlns:pic="http://schemas.openxmlformats.org/drawingml/2006/picture">
+                  <pic:nvPicPr>
+                    <pic:cNvPr id="1" name=""/>
+                    <pic:cNvPicPr/>
+                  </pic:nvPicPr>
+                  <pic:blipFill>
+                    <a:blip r:embed="rId14"/>
+                    <a:stretch>
+                      <a:fillRect/>
+                    </a:stretch>
+                  </pic:blipFill>
+                  <pic:spPr>
+                    <a:xfrm>
+                      <a:off x="0" y="0"/>
+                      <a:ext cx="5972810" cy="2233930"/>
+                    </a:xfrm>
+                    <a:prstGeom prst="rect">
+                      <a:avLst/>
+                    </a:prstGeom>
+                  </pic:spPr>
+                </pic:pic>
+              </a:graphicData>
+            </a:graphic>
+          </wp:inline>
+        </w:drawing>
+      </w:r>
+    </w:p>
+    <w:p>
+      <w:r>
+        <w:t>Change the digital I/O to QCCS</w:t>
+      </w:r>
+    </w:p>
+    <w:p>
+      <w:r>
+        <w:drawing>
+          <wp:inline distT="0" distB="0" distL="0" distR="0" wp14:anchorId="5BA54D04" wp14:editId="6F887056">
+            <wp:extent cx="5972810" cy="2886710"/>
+            <wp:effectExtent l="0" t="0" r="8890" b="8890"/>
+            <wp:docPr id="13" name="Picture 13"/>
+            <wp:cNvGraphicFramePr>
+              <a:graphicFrameLocks xmlns:a="http://schemas.openxmlformats.org/drawingml/2006/main" noChangeAspect="1"/>
+            </wp:cNvGraphicFramePr>
+            <a:graphic xmlns:a="http://schemas.openxmlformats.org/drawingml/2006/main">
+              <a:graphicData uri="http://schemas.openxmlformats.org/drawingml/2006/picture">
+                <pic:pic xmlns:pic="http://schemas.openxmlformats.org/drawingml/2006/picture">
+                  <pic:nvPicPr>
+                    <pic:cNvPr id="1" name=""/>
+                    <pic:cNvPicPr/>
+                  </pic:nvPicPr>
+                  <pic:blipFill>
+                    <a:blip r:embed="rId15"/>
+                    <a:stretch>
+                      <a:fillRect/>
+                    </a:stretch>
+                  </pic:blipFill>
+                  <pic:spPr>
+                    <a:xfrm>
+                      <a:off x="0" y="0"/>
+                      <a:ext cx="5972810" cy="2886710"/>
+                    </a:xfrm>
+                    <a:prstGeom prst="rect">
+                      <a:avLst/>
+                    </a:prstGeom>
+                  </pic:spPr>
+                </pic:pic>
+              </a:graphicData>
+            </a:graphic>
+          </wp:inline>
+        </w:drawing>
+      </w:r>
+    </w:p>
+    <w:p>
+      <w:pPr>
+        <w:rPr>
+          <w:rFonts w:ascii="Helvetica" w:hAnsi="Helvetica" w:cs="Helvetica"/>
+          <w:b/>
+          <w:shd w:val="clear" w:color="auto" w:fill="FFFFFF"/>
+        </w:rPr>
+      </w:pPr>
+    </w:p>
+    <w:p>
+      <w:pPr>
+        <w:rPr>
+          <w:rFonts w:ascii="Helvetica" w:hAnsi="Helvetica" w:cs="Helvetica"/>
+          <w:b/>
+          <w:shd w:val="clear" w:color="auto" w:fill="FFFFFF"/>
+        </w:rPr>
+      </w:pPr>
+      <w:r>
+        <w:rPr>
+          <w:rFonts w:ascii="Helvetica" w:hAnsi="Helvetica" w:cs="Helvetica"/>
+          <w:b/>
+          <w:shd w:val="clear" w:color="auto" w:fill="FFFFFF"/>
+        </w:rPr>
+        <w:t>PQSC</w:t>
+      </w:r>
+      <w:r>
+        <w:rPr>
+          <w:rFonts w:ascii="Helvetica" w:hAnsi="Helvetica" w:cs="Helvetica"/>
+          <w:b/>
+          <w:shd w:val="clear" w:color="auto" w:fill="FFFFFF"/>
+        </w:rPr>
+        <w:t>10094</w:t>
+      </w:r>
+      <w:r>
+        <w:rPr>
+          <w:rFonts w:ascii="Helvetica" w:hAnsi="Helvetica" w:cs="Helvetica"/>
+          <w:b/>
+          <w:shd w:val="clear" w:color="auto" w:fill="FFFFFF"/>
+        </w:rPr>
+        <w:t>:</w:t>
+      </w:r>
+    </w:p>
+    <w:p>
+      <w:pPr>
+        <w:rPr>
+          <w:rFonts w:ascii="Helvetica" w:hAnsi="Helvetica" w:cs="Helvetica"/>
+          <w:shd w:val="clear" w:color="auto" w:fill="FFFFFF"/>
+        </w:rPr>
+      </w:pPr>
+      <w:r>
+        <w:rPr>
+          <w:rFonts w:ascii="Helvetica" w:hAnsi="Helvetica" w:cs="Helvetica"/>
+          <w:shd w:val="clear" w:color="auto" w:fill="FFFFFF"/>
+        </w:rPr>
+        <w:lastRenderedPageBreak/>
+        <w:drawing>
+          <wp:inline distT="0" distB="0" distL="0" distR="0" wp14:anchorId="60717F66" wp14:editId="71665562">
+            <wp:extent cx="5972810" cy="3016250"/>
+            <wp:effectExtent l="0" t="0" r="8890" b="0"/>
+            <wp:docPr id="12" name="Picture 12"/>
+            <wp:cNvGraphicFramePr>
+              <a:graphicFrameLocks xmlns:a="http://schemas.openxmlformats.org/drawingml/2006/main" noChangeAspect="1"/>
+            </wp:cNvGraphicFramePr>
+            <a:graphic xmlns:a="http://schemas.openxmlformats.org/drawingml/2006/main">
+              <a:graphicData uri="http://schemas.openxmlformats.org/drawingml/2006/picture">
+                <pic:pic xmlns:pic="http://schemas.openxmlformats.org/drawingml/2006/picture">
+                  <pic:nvPicPr>
+                    <pic:cNvPr id="1" name=""/>
+                    <pic:cNvPicPr/>
+                  </pic:nvPicPr>
+                  <pic:blipFill>
+                    <a:blip r:embed="rId16"/>
+                    <a:stretch>
+                      <a:fillRect/>
+                    </a:stretch>
+                  </pic:blipFill>
+                  <pic:spPr>
+                    <a:xfrm>
+                      <a:off x="0" y="0"/>
+                      <a:ext cx="5972810" cy="3016250"/>
+                    </a:xfrm>
+                    <a:prstGeom prst="rect">
+                      <a:avLst/>
+                    </a:prstGeom>
+                  </pic:spPr>
+                </pic:pic>
+              </a:graphicData>
+            </a:graphic>
+          </wp:inline>
+        </w:drawing>
+      </w:r>
+    </w:p>
+    <w:p>
+      <w:pPr>
+        <w:rPr>
+          <w:rFonts w:ascii="Helvetica" w:hAnsi="Helvetica" w:cs="Helvetica"/>
+          <w:b/>
+          <w:shd w:val="clear" w:color="auto" w:fill="FFFFFF"/>
+        </w:rPr>
+      </w:pPr>
+      <w:r>
+        <w:rPr>
+          <w:rFonts w:ascii="Helvetica" w:hAnsi="Helvetica" w:cs="Helvetica"/>
+          <w:shd w:val="clear" w:color="auto" w:fill="FFFFFF"/>
+        </w:rPr>
+        <w:t>Then we can see the device being connected to port on</w:t>
+      </w:r>
+      <w:r>
+        <w:rPr>
+          <w:rFonts w:ascii="Helvetica" w:hAnsi="Helvetica" w:cs="Helvetica"/>
+          <w:b/>
+          <w:shd w:val="clear" w:color="auto" w:fill="FFFFFF"/>
+        </w:rPr>
+        <w:t>e</w:t>
+      </w:r>
+    </w:p>
+    <w:p>
+      <w:r>
+        <w:rPr>
+          <w:b/>
+        </w:rPr>
+        <w:t>SHFSG12265</w:t>
+      </w:r>
+      <w:r>
+        <w:t>:</w:t>
+      </w:r>
+    </w:p>
+    <w:p>
+      <w:r>
+        <w:drawing>
+          <wp:inline distT="0" distB="0" distL="0" distR="0" wp14:anchorId="785252F9" wp14:editId="409CD7D6">
+            <wp:extent cx="5972810" cy="3084830"/>
+            <wp:effectExtent l="0" t="0" r="8890" b="1270"/>
+            <wp:docPr id="16" name="Picture 16"/>
+            <wp:cNvGraphicFramePr>
+              <a:graphicFrameLocks xmlns:a="http://schemas.openxmlformats.org/drawingml/2006/main" noChangeAspect="1"/>
+            </wp:cNvGraphicFramePr>
+            <a:graphic xmlns:a="http://schemas.openxmlformats.org/drawingml/2006/main">
+              <a:graphicData uri="http://schemas.openxmlformats.org/drawingml/2006/picture">
+                <pic:pic xmlns:pic="http://schemas.openxmlformats.org/drawingml/2006/picture">
+                  <pic:nvPicPr>
+                    <pic:cNvPr id="1" name=""/>
+                    <pic:cNvPicPr/>
+                  </pic:nvPicPr>
+                  <pic:blipFill>
+                    <a:blip r:embed="rId17"/>
+                    <a:stretch>
+                      <a:fillRect/>
+                    </a:stretch>
+                  </pic:blipFill>
+                  <pic:spPr>
+                    <a:xfrm>
+                      <a:off x="0" y="0"/>
+                      <a:ext cx="5972810" cy="3084830"/>
+                    </a:xfrm>
+                    <a:prstGeom prst="rect">
+                      <a:avLst/>
+                    </a:prstGeom>
+                  </pic:spPr>
+                </pic:pic>
+              </a:graphicData>
+            </a:graphic>
+          </wp:inline>
+        </w:drawing>
+      </w:r>
+    </w:p>
+    <w:p>
+      <w:r>
+        <w:t>Set to ZSync</w:t>
       </w:r>
     </w:p>
     <w:p/>
+    <w:p/>
+    <w:p/>
+    <w:p/>
+    <w:p/>
+    <w:p>
+      <w:pPr>
+        <w:rPr>
+          <w:b/>
+        </w:rPr>
+      </w:pPr>
+      <w:r>
+        <w:rPr>
+          <w:b/>
+        </w:rPr>
+        <w:t>HDAWG:</w:t>
+      </w:r>
+    </w:p>
+    <w:p/>
+    <w:p>
+      <w:r>
+        <w:drawing>
+          <wp:inline distT="0" distB="0" distL="0" distR="0" wp14:anchorId="149B7273" wp14:editId="7CABD7BF">
+            <wp:extent cx="5972810" cy="1194435"/>
+            <wp:effectExtent l="0" t="0" r="8890" b="5715"/>
+            <wp:docPr id="14" name="Picture 14"/>
+            <wp:cNvGraphicFramePr>
+              <a:graphicFrameLocks xmlns:a="http://schemas.openxmlformats.org/drawingml/2006/main" noChangeAspect="1"/>
+            </wp:cNvGraphicFramePr>
+            <a:graphic xmlns:a="http://schemas.openxmlformats.org/drawingml/2006/main">
+              <a:graphicData uri="http://schemas.openxmlformats.org/drawingml/2006/picture">
+                <pic:pic xmlns:pic="http://schemas.openxmlformats.org/drawingml/2006/picture">
+                  <pic:nvPicPr>
+                    <pic:cNvPr id="1" name=""/>
+                    <pic:cNvPicPr/>
+                  </pic:nvPicPr>
+                  <pic:blipFill>
+                    <a:blip r:embed="rId18"/>
+                    <a:stretch>
+                      <a:fillRect/>
+                    </a:stretch>
+                  </pic:blipFill>
+                  <pic:spPr>
+                    <a:xfrm>
+                      <a:off x="0" y="0"/>
+                      <a:ext cx="5972810" cy="1194435"/>
+                    </a:xfrm>
+                    <a:prstGeom prst="rect">
+                      <a:avLst/>
+                    </a:prstGeom>
+                  </pic:spPr>
+                </pic:pic>
+              </a:graphicData>
+            </a:graphic>
+          </wp:inline>
+        </w:drawing>
+      </w:r>
+    </w:p>
+    <w:p>
+      <w:r>
+        <w:t>Sample rate for HDAWG has to be set to 2.0GSa/s</w:t>
+      </w:r>
+    </w:p>
+    <w:p/>
+    <w:p/>
+    <w:p/>
+    <w:p/>
+    <w:p>
+      <w:pPr>
+        <w:rPr>
+          <w:b/>
+        </w:rPr>
+      </w:pPr>
+      <w:r>
+        <w:rPr>
+          <w:b/>
+        </w:rPr>
+        <w:t>QCCS:</w:t>
+      </w:r>
+    </w:p>
+    <w:p>
+      <w:pPr>
+        <w:rPr>
+          <w:b/>
+        </w:rPr>
+      </w:pPr>
+      <w:r>
+        <w:rPr>
+          <w:b/>
+        </w:rPr>
+        <w:drawing>
+          <wp:inline distT="0" distB="0" distL="0" distR="0" wp14:anchorId="273BD6AF" wp14:editId="07BFE034">
+            <wp:extent cx="5972810" cy="2890520"/>
+            <wp:effectExtent l="0" t="0" r="8890" b="5080"/>
+            <wp:docPr id="15" name="Picture 15"/>
+            <wp:cNvGraphicFramePr>
+              <a:graphicFrameLocks xmlns:a="http://schemas.openxmlformats.org/drawingml/2006/main" noChangeAspect="1"/>
+            </wp:cNvGraphicFramePr>
+            <a:graphic xmlns:a="http://schemas.openxmlformats.org/drawingml/2006/main">
+              <a:graphicData uri="http://schemas.openxmlformats.org/drawingml/2006/picture">
+                <pic:pic xmlns:pic="http://schemas.openxmlformats.org/drawingml/2006/picture">
+                  <pic:nvPicPr>
+                    <pic:cNvPr id="1" name=""/>
+                    <pic:cNvPicPr/>
+                  </pic:nvPicPr>
+                  <pic:blipFill>
+                    <a:blip r:embed="rId19"/>
+                    <a:stretch>
+                      <a:fillRect/>
+                    </a:stretch>
+                  </pic:blipFill>
+                  <pic:spPr>
+                    <a:xfrm>
+                      <a:off x="0" y="0"/>
+                      <a:ext cx="5972810" cy="2890520"/>
+                    </a:xfrm>
+                    <a:prstGeom prst="rect">
+                      <a:avLst/>
+                    </a:prstGeom>
+                  </pic:spPr>
+                </pic:pic>
+              </a:graphicData>
+            </a:graphic>
+          </wp:inline>
+        </w:drawing>
+      </w:r>
+    </w:p>
     <w:sectPr>
       <w:pgSz w:w="12240" w:h="15840"/>
       <w:pgMar w:top="1417" w:right="1417" w:bottom="1134" w:left="1417" w:header="720" w:footer="720" w:gutter="0"/>
@@ -1373,6 +1845,7 @@
     <w:lsdException w:name="HTML Sample" w:semiHidden="1" w:unhideWhenUsed="1"/>
     <w:lsdException w:name="HTML Typewriter" w:semiHidden="1" w:unhideWhenUsed="1"/>
     <w:lsdException w:name="HTML Variable" w:semiHidden="1" w:unhideWhenUsed="1"/>
+    <w:lsdException w:name="Normal Table" w:semiHidden="1" w:unhideWhenUsed="1"/>
     <w:lsdException w:name="annotation subject" w:semiHidden="1" w:unhideWhenUsed="1"/>
     <w:lsdException w:name="No List" w:semiHidden="1" w:unhideWhenUsed="1"/>
     <w:lsdException w:name="Outline List 1" w:semiHidden="1" w:unhideWhenUsed="1"/>
@@ -1419,8 +1892,10 @@
     <w:lsdException w:name="Table Subtle 2" w:semiHidden="1" w:unhideWhenUsed="1"/>
     <w:lsdException w:name="Table Web 1" w:semiHidden="1" w:unhideWhenUsed="1"/>
     <w:lsdException w:name="Table Web 2" w:semiHidden="1" w:unhideWhenUsed="1"/>
+    <w:lsdException w:name="Table Web 3" w:semiHidden="1" w:unhideWhenUsed="1"/>
     <w:lsdException w:name="Balloon Text" w:semiHidden="1" w:unhideWhenUsed="1"/>
     <w:lsdException w:name="Table Grid" w:uiPriority="39"/>
+    <w:lsdException w:name="Table Theme" w:semiHidden="1" w:unhideWhenUsed="1"/>
     <w:lsdException w:name="Placeholder Text" w:semiHidden="1"/>
     <w:lsdException w:name="No Spacing" w:uiPriority="1" w:qFormat="1"/>
     <w:lsdException w:name="Light Shading" w:uiPriority="60"/>
@@ -1684,6 +2159,18 @@
       <w:rFonts w:ascii="Courier New" w:eastAsia="Times New Roman" w:hAnsi="Courier New" w:cs="Courier New"/>
       <w:sz w:val="20"/>
       <w:szCs w:val="20"/>
+    </w:rPr>
+  </w:style>
+  <w:style w:type="character" w:styleId="Hyperlink">
+    <w:name w:val="Hyperlink"/>
+    <w:basedOn w:val="DefaultParagraphFont"/>
+    <w:uiPriority w:val="99"/>
+    <w:semiHidden/>
+    <w:unhideWhenUsed/>
+    <w:rsid w:val="00205E27"/>
+    <w:rPr>
+      <w:color w:val="0000FF"/>
+      <w:u w:val="single"/>
     </w:rPr>
   </w:style>
 </w:styles>

</xml_diff>